<commit_message>
Aco de merde ><
</commit_message>
<xml_diff>
--- a/aco/rapportConception.docx
+++ b/aco/rapportConception.docx
@@ -4585,8 +4585,52 @@
       <w:pPr>
         <w:jc w:val="left"/>
       </w:pPr>
-      <w:bookmarkStart w:id="0" w:name="_GoBack"/>
-      <w:bookmarkEnd w:id="0"/>
+      <w:r>
+        <w:rPr>
+          <w:noProof/>
+        </w:rPr>
+        <w:drawing>
+          <wp:inline distT="0" distB="0" distL="0" distR="0">
+            <wp:extent cx="5337175" cy="2919730"/>
+            <wp:effectExtent l="0" t="0" r="0" b="0"/>
+            <wp:docPr id="81" name="Image 81"/>
+            <wp:cNvGraphicFramePr>
+              <a:graphicFrameLocks xmlns:a="http://schemas.openxmlformats.org/drawingml/2006/main" noChangeAspect="1"/>
+            </wp:cNvGraphicFramePr>
+            <a:graphic xmlns:a="http://schemas.openxmlformats.org/drawingml/2006/main">
+              <a:graphicData uri="http://schemas.openxmlformats.org/drawingml/2006/picture">
+                <pic:pic xmlns:pic="http://schemas.openxmlformats.org/drawingml/2006/picture">
+                  <pic:nvPicPr>
+                    <pic:cNvPr id="81" name="UML_DP_Commande.png"/>
+                    <pic:cNvPicPr/>
+                  </pic:nvPicPr>
+                  <pic:blipFill>
+                    <a:blip r:embed="rId11">
+                      <a:extLst>
+                        <a:ext uri="{28A0092B-C50C-407E-A947-70E740481C1C}">
+                          <a14:useLocalDpi xmlns:a14="http://schemas.microsoft.com/office/drawing/2010/main" val="0"/>
+                        </a:ext>
+                      </a:extLst>
+                    </a:blip>
+                    <a:stretch>
+                      <a:fillRect/>
+                    </a:stretch>
+                  </pic:blipFill>
+                  <pic:spPr>
+                    <a:xfrm>
+                      <a:off x="0" y="0"/>
+                      <a:ext cx="5337175" cy="2919730"/>
+                    </a:xfrm>
+                    <a:prstGeom prst="rect">
+                      <a:avLst/>
+                    </a:prstGeom>
+                  </pic:spPr>
+                </pic:pic>
+              </a:graphicData>
+            </a:graphic>
+          </wp:inline>
+        </w:drawing>
+      </w:r>
     </w:p>
     <w:p>
       <w:pPr>
@@ -4628,6 +4672,18 @@
         <w:t>.png.</w:t>
       </w:r>
     </w:p>
+    <w:p>
+      <w:pPr>
+        <w:pStyle w:val="Titre2"/>
+      </w:pPr>
+      <w:r>
+        <w:t>Patron de conception memento :</w:t>
+      </w:r>
+    </w:p>
+    <w:p>
+      <w:bookmarkStart w:id="0" w:name="_GoBack"/>
+      <w:bookmarkEnd w:id="0"/>
+    </w:p>
     <w:p/>
     <w:p>
       <w:pPr>
@@ -4648,8 +4704,8 @@
       </w:r>
     </w:p>
     <w:sectPr>
-      <w:headerReference w:type="default" r:id="rId11"/>
-      <w:footerReference w:type="default" r:id="rId12"/>
+      <w:headerReference w:type="default" r:id="rId12"/>
+      <w:footerReference w:type="default" r:id="rId13"/>
       <w:pgSz w:w="11907" w:h="16839"/>
       <w:pgMar w:top="1440" w:right="1751" w:bottom="1440" w:left="1751" w:header="709" w:footer="459" w:gutter="0"/>
       <w:pgNumType w:start="0"/>
@@ -5808,7 +5864,6 @@
   <w:style w:type="character" w:default="1" w:styleId="Policepardfaut">
     <w:name w:val="Default Paragraph Font"/>
     <w:uiPriority w:val="1"/>
-    <w:semiHidden/>
     <w:unhideWhenUsed/>
   </w:style>
   <w:style w:type="table" w:default="1" w:styleId="TableauNormal">
@@ -6546,6 +6601,7 @@
     <w:rsid w:val="00A1221C"/>
     <w:rsid w:val="00DD6179"/>
     <w:rsid w:val="00E06A39"/>
+    <w:rsid w:val="00ED573E"/>
   </w:rsids>
   <m:mathPr>
     <m:mathFont m:val="Cambria Math"/>

</xml_diff>

<commit_message>
Aco tu me brise les roubignolles !!! ><
</commit_message>
<xml_diff>
--- a/aco/rapportConception.docx
+++ b/aco/rapportConception.docx
@@ -4681,8 +4681,111 @@
       </w:r>
     </w:p>
     <w:p>
-      <w:bookmarkStart w:id="0" w:name="_GoBack"/>
-      <w:bookmarkEnd w:id="0"/>
+      <w:r>
+        <w:t>Le patron de conception memento permet de restaurer un objet à un état précédent sans compromettre l’encapsulation des données de cet objet. Ce patron de conception est utilisé dans notre éditeur afin de conserver les commandes d’une macro pour pouvoir les réutiliser plus tard.</w:t>
+      </w:r>
+    </w:p>
+    <w:p>
+      <w:pPr>
+        <w:jc w:val="center"/>
+      </w:pPr>
+      <w:r>
+        <w:rPr>
+          <w:noProof/>
+        </w:rPr>
+        <w:drawing>
+          <wp:inline distT="0" distB="0" distL="0" distR="0">
+            <wp:extent cx="3473144" cy="3266210"/>
+            <wp:effectExtent l="0" t="0" r="0" b="0"/>
+            <wp:docPr id="82" name="Image 82"/>
+            <wp:cNvGraphicFramePr>
+              <a:graphicFrameLocks xmlns:a="http://schemas.openxmlformats.org/drawingml/2006/main" noChangeAspect="1"/>
+            </wp:cNvGraphicFramePr>
+            <a:graphic xmlns:a="http://schemas.openxmlformats.org/drawingml/2006/main">
+              <a:graphicData uri="http://schemas.openxmlformats.org/drawingml/2006/picture">
+                <pic:pic xmlns:pic="http://schemas.openxmlformats.org/drawingml/2006/picture">
+                  <pic:nvPicPr>
+                    <pic:cNvPr id="82" name="UML_DP_Mémento.png"/>
+                    <pic:cNvPicPr/>
+                  </pic:nvPicPr>
+                  <pic:blipFill>
+                    <a:blip r:embed="rId12">
+                      <a:extLst>
+                        <a:ext uri="{28A0092B-C50C-407E-A947-70E740481C1C}">
+                          <a14:useLocalDpi xmlns:a14="http://schemas.microsoft.com/office/drawing/2010/main" val="0"/>
+                        </a:ext>
+                      </a:extLst>
+                    </a:blip>
+                    <a:stretch>
+                      <a:fillRect/>
+                    </a:stretch>
+                  </pic:blipFill>
+                  <pic:spPr>
+                    <a:xfrm>
+                      <a:off x="0" y="0"/>
+                      <a:ext cx="3481607" cy="3274169"/>
+                    </a:xfrm>
+                    <a:prstGeom prst="rect">
+                      <a:avLst/>
+                    </a:prstGeom>
+                  </pic:spPr>
+                </pic:pic>
+              </a:graphicData>
+            </a:graphic>
+          </wp:inline>
+        </w:drawing>
+      </w:r>
+    </w:p>
+    <w:p/>
+    <w:p>
+      <w:pPr>
+        <w:jc w:val="left"/>
+        <w:rPr>
+          <w:rFonts w:asciiTheme="majorHAnsi" w:hAnsiTheme="majorHAnsi"/>
+          <w:smallCaps/>
+          <w:spacing w:val="5"/>
+          <w:sz w:val="32"/>
+          <w:szCs w:val="32"/>
+        </w:rPr>
+      </w:pPr>
+      <w:r>
+        <w:br w:type="page"/>
+      </w:r>
+    </w:p>
+    <w:p>
+      <w:pPr>
+        <w:pStyle w:val="Titre1"/>
+      </w:pPr>
+      <w:r>
+        <w:lastRenderedPageBreak/>
+        <w:t>Editeur version 3 :</w:t>
+      </w:r>
+    </w:p>
+    <w:p>
+      <w:r>
+        <w:t>La troisième version de l’éditeur de texte ajoute la gestion d’un historique des commandes réalisées, permettant l’annulation de commandes ainsi que la réapplication des commandes annulées.</w:t>
+      </w:r>
+    </w:p>
+    <w:p>
+      <w:r>
+        <w:t>Le diagramme de classe correspondant à cette version se situe dans le dossier contenant ce rapport sous le nom v3.png.</w:t>
+      </w:r>
+    </w:p>
+    <w:p>
+      <w:pPr>
+        <w:pStyle w:val="Titre2"/>
+      </w:pPr>
+      <w:r>
+        <w:t>Patron de conception memento :</w:t>
+      </w:r>
+    </w:p>
+    <w:p>
+      <w:r>
+        <w:t>Pour l’implémentation de la gestion de l’historique des commandes, nous avons choisi de réutiliser le patron memento</w:t>
+      </w:r>
+      <w:r>
+        <w:t xml:space="preserve"> pour sauvegarder l’état du buffer contenant le texte ainsi que celui de la sélection pour pouvoir défaire une action simplement en restaurant l’état du buffer et de la sélection avant l’action ayant modifié le buffer (copier, coller, couper, supprimer).</w:t>
+      </w:r>
     </w:p>
     <w:p/>
     <w:p>
@@ -4690,22 +4793,408 @@
         <w:pStyle w:val="Titre1"/>
       </w:pPr>
       <w:r>
-        <w:t>Editeur version 3 :</w:t>
+        <w:t>Outils de tests mockito :</w:t>
+      </w:r>
+      <w:r>
+        <w:tab/>
+      </w:r>
+      <w:r>
+        <w:tab/>
+      </w:r>
+      <w:r>
+        <w:tab/>
+      </w:r>
+      <w:r>
+        <w:tab/>
+        <w:t xml:space="preserve">     </w:t>
+      </w:r>
+      <w:r>
+        <w:rPr>
+          <w:noProof/>
+        </w:rPr>
+        <w:drawing>
+          <wp:inline distT="0" distB="0" distL="0" distR="0">
+            <wp:extent cx="942975" cy="471544"/>
+            <wp:effectExtent l="0" t="0" r="0" b="5080"/>
+            <wp:docPr id="79" name="Image 79">
+              <a:hlinkClick xmlns:a="http://schemas.openxmlformats.org/drawingml/2006/main" r:id="rId13"/>
+            </wp:docPr>
+            <wp:cNvGraphicFramePr>
+              <a:graphicFrameLocks xmlns:a="http://schemas.openxmlformats.org/drawingml/2006/main" noChangeAspect="1"/>
+            </wp:cNvGraphicFramePr>
+            <a:graphic xmlns:a="http://schemas.openxmlformats.org/drawingml/2006/main">
+              <a:graphicData uri="http://schemas.openxmlformats.org/drawingml/2006/picture">
+                <pic:pic xmlns:pic="http://schemas.openxmlformats.org/drawingml/2006/picture">
+                  <pic:nvPicPr>
+                    <pic:cNvPr id="79" name="logo@2x.png"/>
+                    <pic:cNvPicPr/>
+                  </pic:nvPicPr>
+                  <pic:blipFill>
+                    <a:blip r:embed="rId14" cstate="print">
+                      <a:extLst>
+                        <a:ext uri="{28A0092B-C50C-407E-A947-70E740481C1C}">
+                          <a14:useLocalDpi xmlns:a14="http://schemas.microsoft.com/office/drawing/2010/main" val="0"/>
+                        </a:ext>
+                      </a:extLst>
+                    </a:blip>
+                    <a:stretch>
+                      <a:fillRect/>
+                    </a:stretch>
+                  </pic:blipFill>
+                  <pic:spPr>
+                    <a:xfrm>
+                      <a:off x="0" y="0"/>
+                      <a:ext cx="1018320" cy="509221"/>
+                    </a:xfrm>
+                    <a:prstGeom prst="rect">
+                      <a:avLst/>
+                    </a:prstGeom>
+                  </pic:spPr>
+                </pic:pic>
+              </a:graphicData>
+            </a:graphic>
+          </wp:inline>
+        </w:drawing>
       </w:r>
     </w:p>
     <w:p>
       <w:r>
-        <w:t>La troisième version de l’éditeur de texte ajoute la gestion d’un historique des commandes réalisées, permettant l’annulation de commandes ainsi que la réapplication des commandes annulées.</w:t>
+        <w:t xml:space="preserve">Mockito est un framework de tests en open source </w:t>
+      </w:r>
+      <w:r>
+        <w:t>qui permet d’utiliser des objets de tests particuliers capable de vérifier les sorties d’un objet et de les comparer avec des sorties valides que l’on donne à l’objet Mock qui fait ces tests.</w:t>
       </w:r>
     </w:p>
     <w:p>
       <w:r>
-        <w:t>Le diagramme de classe correspondant à cette version se situe dans le dossier contenant ce rapport sous le nom v3.png.</w:t>
+        <w:t>Le framework mockito permet donc d’écrire des tests beaucoup plus concis et clair afin de tester plus facilement les objets de notre programme.</w:t>
+      </w:r>
+      <w:bookmarkStart w:id="0" w:name="_GoBack"/>
+      <w:bookmarkEnd w:id="0"/>
+      <w:r>
+        <w:br w:type="page"/>
+      </w:r>
+    </w:p>
+    <w:p>
+      <w:pPr>
+        <w:pStyle w:val="Titre1"/>
+      </w:pPr>
+      <w:r>
+        <w:lastRenderedPageBreak/>
+        <w:t>Résultat des tests :</w:t>
+      </w:r>
+    </w:p>
+    <w:p>
+      <w:pPr>
+        <w:pStyle w:val="Titre2"/>
+      </w:pPr>
+      <w:r>
+        <w:t xml:space="preserve">Tests </w:t>
+      </w:r>
+      <w:r>
+        <w:t>de la</w:t>
+      </w:r>
+      <w:r>
+        <w:t xml:space="preserve"> v</w:t>
+      </w:r>
+      <w:r>
+        <w:t xml:space="preserve">ersion </w:t>
+      </w:r>
+      <w:r>
+        <w:t>1 :</w:t>
+      </w:r>
+    </w:p>
+    <w:p>
+      <w:r>
+        <w:rPr>
+          <w:noProof/>
+        </w:rPr>
+        <w:drawing>
+          <wp:inline distT="0" distB="0" distL="0" distR="0" wp14:anchorId="47C23B1D" wp14:editId="4000CF9B">
+            <wp:extent cx="4572000" cy="1790700"/>
+            <wp:effectExtent l="0" t="0" r="0" b="0"/>
+            <wp:docPr id="83" name="Image 83"/>
+            <wp:cNvGraphicFramePr>
+              <a:graphicFrameLocks xmlns:a="http://schemas.openxmlformats.org/drawingml/2006/main" noChangeAspect="1"/>
+            </wp:cNvGraphicFramePr>
+            <a:graphic xmlns:a="http://schemas.openxmlformats.org/drawingml/2006/main">
+              <a:graphicData uri="http://schemas.openxmlformats.org/drawingml/2006/picture">
+                <pic:pic xmlns:pic="http://schemas.openxmlformats.org/drawingml/2006/picture">
+                  <pic:nvPicPr>
+                    <pic:cNvPr id="1" name=""/>
+                    <pic:cNvPicPr/>
+                  </pic:nvPicPr>
+                  <pic:blipFill>
+                    <a:blip r:embed="rId15"/>
+                    <a:stretch>
+                      <a:fillRect/>
+                    </a:stretch>
+                  </pic:blipFill>
+                  <pic:spPr>
+                    <a:xfrm>
+                      <a:off x="0" y="0"/>
+                      <a:ext cx="4572000" cy="1790700"/>
+                    </a:xfrm>
+                    <a:prstGeom prst="rect">
+                      <a:avLst/>
+                    </a:prstGeom>
+                  </pic:spPr>
+                </pic:pic>
+              </a:graphicData>
+            </a:graphic>
+          </wp:inline>
+        </w:drawing>
+      </w:r>
+    </w:p>
+    <w:p>
+      <w:r>
+        <w:rPr>
+          <w:noProof/>
+        </w:rPr>
+        <w:drawing>
+          <wp:inline distT="0" distB="0" distL="0" distR="0" wp14:anchorId="2D3E3604" wp14:editId="11E2526E">
+            <wp:extent cx="4591050" cy="2181225"/>
+            <wp:effectExtent l="0" t="0" r="0" b="9525"/>
+            <wp:docPr id="84" name="Image 84"/>
+            <wp:cNvGraphicFramePr>
+              <a:graphicFrameLocks xmlns:a="http://schemas.openxmlformats.org/drawingml/2006/main" noChangeAspect="1"/>
+            </wp:cNvGraphicFramePr>
+            <a:graphic xmlns:a="http://schemas.openxmlformats.org/drawingml/2006/main">
+              <a:graphicData uri="http://schemas.openxmlformats.org/drawingml/2006/picture">
+                <pic:pic xmlns:pic="http://schemas.openxmlformats.org/drawingml/2006/picture">
+                  <pic:nvPicPr>
+                    <pic:cNvPr id="1" name=""/>
+                    <pic:cNvPicPr/>
+                  </pic:nvPicPr>
+                  <pic:blipFill>
+                    <a:blip r:embed="rId16"/>
+                    <a:stretch>
+                      <a:fillRect/>
+                    </a:stretch>
+                  </pic:blipFill>
+                  <pic:spPr>
+                    <a:xfrm>
+                      <a:off x="0" y="0"/>
+                      <a:ext cx="4591050" cy="2181225"/>
+                    </a:xfrm>
+                    <a:prstGeom prst="rect">
+                      <a:avLst/>
+                    </a:prstGeom>
+                  </pic:spPr>
+                </pic:pic>
+              </a:graphicData>
+            </a:graphic>
+          </wp:inline>
+        </w:drawing>
+      </w:r>
+    </w:p>
+    <w:p>
+      <w:pPr>
+        <w:jc w:val="left"/>
+        <w:rPr>
+          <w:rFonts w:asciiTheme="majorHAnsi" w:hAnsiTheme="majorHAnsi"/>
+          <w:sz w:val="28"/>
+          <w:szCs w:val="28"/>
+        </w:rPr>
+      </w:pPr>
+      <w:r>
+        <w:br w:type="page"/>
+      </w:r>
+    </w:p>
+    <w:p>
+      <w:pPr>
+        <w:pStyle w:val="Titre2"/>
+      </w:pPr>
+      <w:r>
+        <w:lastRenderedPageBreak/>
+        <w:t>Tests de la v</w:t>
+      </w:r>
+      <w:r>
+        <w:t xml:space="preserve">ersion </w:t>
+      </w:r>
+      <w:r>
+        <w:t>2 :</w:t>
+      </w:r>
+    </w:p>
+    <w:p>
+      <w:r>
+        <w:rPr>
+          <w:noProof/>
+        </w:rPr>
+        <w:drawing>
+          <wp:inline distT="0" distB="0" distL="0" distR="0" wp14:anchorId="03D041F6" wp14:editId="14D22BDC">
+            <wp:extent cx="4572000" cy="1257300"/>
+            <wp:effectExtent l="0" t="0" r="0" b="0"/>
+            <wp:docPr id="85" name="Image 85"/>
+            <wp:cNvGraphicFramePr>
+              <a:graphicFrameLocks xmlns:a="http://schemas.openxmlformats.org/drawingml/2006/main" noChangeAspect="1"/>
+            </wp:cNvGraphicFramePr>
+            <a:graphic xmlns:a="http://schemas.openxmlformats.org/drawingml/2006/main">
+              <a:graphicData uri="http://schemas.openxmlformats.org/drawingml/2006/picture">
+                <pic:pic xmlns:pic="http://schemas.openxmlformats.org/drawingml/2006/picture">
+                  <pic:nvPicPr>
+                    <pic:cNvPr id="1" name=""/>
+                    <pic:cNvPicPr/>
+                  </pic:nvPicPr>
+                  <pic:blipFill>
+                    <a:blip r:embed="rId17"/>
+                    <a:stretch>
+                      <a:fillRect/>
+                    </a:stretch>
+                  </pic:blipFill>
+                  <pic:spPr>
+                    <a:xfrm>
+                      <a:off x="0" y="0"/>
+                      <a:ext cx="4572000" cy="1257300"/>
+                    </a:xfrm>
+                    <a:prstGeom prst="rect">
+                      <a:avLst/>
+                    </a:prstGeom>
+                  </pic:spPr>
+                </pic:pic>
+              </a:graphicData>
+            </a:graphic>
+          </wp:inline>
+        </w:drawing>
+      </w:r>
+    </w:p>
+    <w:p>
+      <w:r>
+        <w:rPr>
+          <w:noProof/>
+        </w:rPr>
+        <w:drawing>
+          <wp:inline distT="0" distB="0" distL="0" distR="0" wp14:anchorId="243088F1" wp14:editId="723B68BD">
+            <wp:extent cx="4572000" cy="2152650"/>
+            <wp:effectExtent l="0" t="0" r="0" b="0"/>
+            <wp:docPr id="87" name="Image 87"/>
+            <wp:cNvGraphicFramePr>
+              <a:graphicFrameLocks xmlns:a="http://schemas.openxmlformats.org/drawingml/2006/main" noChangeAspect="1"/>
+            </wp:cNvGraphicFramePr>
+            <a:graphic xmlns:a="http://schemas.openxmlformats.org/drawingml/2006/main">
+              <a:graphicData uri="http://schemas.openxmlformats.org/drawingml/2006/picture">
+                <pic:pic xmlns:pic="http://schemas.openxmlformats.org/drawingml/2006/picture">
+                  <pic:nvPicPr>
+                    <pic:cNvPr id="1" name=""/>
+                    <pic:cNvPicPr/>
+                  </pic:nvPicPr>
+                  <pic:blipFill>
+                    <a:blip r:embed="rId18"/>
+                    <a:stretch>
+                      <a:fillRect/>
+                    </a:stretch>
+                  </pic:blipFill>
+                  <pic:spPr>
+                    <a:xfrm>
+                      <a:off x="0" y="0"/>
+                      <a:ext cx="4572000" cy="2152650"/>
+                    </a:xfrm>
+                    <a:prstGeom prst="rect">
+                      <a:avLst/>
+                    </a:prstGeom>
+                  </pic:spPr>
+                </pic:pic>
+              </a:graphicData>
+            </a:graphic>
+          </wp:inline>
+        </w:drawing>
+      </w:r>
+    </w:p>
+    <w:p>
+      <w:pPr>
+        <w:pStyle w:val="Titre2"/>
+      </w:pPr>
+      <w:r>
+        <w:t>Tests de la version 3 :</w:t>
+      </w:r>
+    </w:p>
+    <w:p>
+      <w:r>
+        <w:rPr>
+          <w:noProof/>
+        </w:rPr>
+        <w:drawing>
+          <wp:inline distT="0" distB="0" distL="0" distR="0" wp14:anchorId="2306AF81" wp14:editId="39FFD784">
+            <wp:extent cx="4572000" cy="1295400"/>
+            <wp:effectExtent l="0" t="0" r="0" b="0"/>
+            <wp:docPr id="88" name="Image 88"/>
+            <wp:cNvGraphicFramePr>
+              <a:graphicFrameLocks xmlns:a="http://schemas.openxmlformats.org/drawingml/2006/main" noChangeAspect="1"/>
+            </wp:cNvGraphicFramePr>
+            <a:graphic xmlns:a="http://schemas.openxmlformats.org/drawingml/2006/main">
+              <a:graphicData uri="http://schemas.openxmlformats.org/drawingml/2006/picture">
+                <pic:pic xmlns:pic="http://schemas.openxmlformats.org/drawingml/2006/picture">
+                  <pic:nvPicPr>
+                    <pic:cNvPr id="1" name=""/>
+                    <pic:cNvPicPr/>
+                  </pic:nvPicPr>
+                  <pic:blipFill>
+                    <a:blip r:embed="rId19"/>
+                    <a:stretch>
+                      <a:fillRect/>
+                    </a:stretch>
+                  </pic:blipFill>
+                  <pic:spPr>
+                    <a:xfrm>
+                      <a:off x="0" y="0"/>
+                      <a:ext cx="4572000" cy="1295400"/>
+                    </a:xfrm>
+                    <a:prstGeom prst="rect">
+                      <a:avLst/>
+                    </a:prstGeom>
+                  </pic:spPr>
+                </pic:pic>
+              </a:graphicData>
+            </a:graphic>
+          </wp:inline>
+        </w:drawing>
+      </w:r>
+    </w:p>
+    <w:p>
+      <w:r>
+        <w:rPr>
+          <w:noProof/>
+        </w:rPr>
+        <w:drawing>
+          <wp:inline distT="0" distB="0" distL="0" distR="0" wp14:anchorId="6C60CBB1" wp14:editId="13EF7A32">
+            <wp:extent cx="4581525" cy="1428750"/>
+            <wp:effectExtent l="0" t="0" r="9525" b="0"/>
+            <wp:docPr id="89" name="Image 89"/>
+            <wp:cNvGraphicFramePr>
+              <a:graphicFrameLocks xmlns:a="http://schemas.openxmlformats.org/drawingml/2006/main" noChangeAspect="1"/>
+            </wp:cNvGraphicFramePr>
+            <a:graphic xmlns:a="http://schemas.openxmlformats.org/drawingml/2006/main">
+              <a:graphicData uri="http://schemas.openxmlformats.org/drawingml/2006/picture">
+                <pic:pic xmlns:pic="http://schemas.openxmlformats.org/drawingml/2006/picture">
+                  <pic:nvPicPr>
+                    <pic:cNvPr id="1" name=""/>
+                    <pic:cNvPicPr/>
+                  </pic:nvPicPr>
+                  <pic:blipFill>
+                    <a:blip r:embed="rId20"/>
+                    <a:stretch>
+                      <a:fillRect/>
+                    </a:stretch>
+                  </pic:blipFill>
+                  <pic:spPr>
+                    <a:xfrm>
+                      <a:off x="0" y="0"/>
+                      <a:ext cx="4581525" cy="1428750"/>
+                    </a:xfrm>
+                    <a:prstGeom prst="rect">
+                      <a:avLst/>
+                    </a:prstGeom>
+                  </pic:spPr>
+                </pic:pic>
+              </a:graphicData>
+            </a:graphic>
+          </wp:inline>
+        </w:drawing>
       </w:r>
     </w:p>
     <w:sectPr>
-      <w:headerReference w:type="default" r:id="rId12"/>
-      <w:footerReference w:type="default" r:id="rId13"/>
+      <w:headerReference w:type="default" r:id="rId21"/>
+      <w:footerReference w:type="default" r:id="rId22"/>
       <w:pgSz w:w="11907" w:h="16839"/>
       <w:pgMar w:top="1440" w:right="1751" w:bottom="1440" w:left="1751" w:header="709" w:footer="459" w:gutter="0"/>
       <w:pgNumType w:start="0"/>
@@ -4764,7 +5253,7 @@
       <w:rPr>
         <w:noProof/>
       </w:rPr>
-      <w:t>2</w:t>
+      <w:t>5</w:t>
     </w:r>
     <w:r>
       <w:fldChar w:fldCharType="end"/>
@@ -5864,6 +6353,7 @@
   <w:style w:type="character" w:default="1" w:styleId="Policepardfaut">
     <w:name w:val="Default Paragraph Font"/>
     <w:uiPriority w:val="1"/>
+    <w:semiHidden/>
     <w:unhideWhenUsed/>
   </w:style>
   <w:style w:type="table" w:default="1" w:styleId="TableauNormal">
@@ -6599,9 +7089,11 @@
     <w:rsid w:val="003E1403"/>
     <w:rsid w:val="00676A18"/>
     <w:rsid w:val="00A1221C"/>
+    <w:rsid w:val="00BE5E54"/>
+    <w:rsid w:val="00C670BB"/>
+    <w:rsid w:val="00D9769D"/>
     <w:rsid w:val="00DD6179"/>
     <w:rsid w:val="00E06A39"/>
-    <w:rsid w:val="00ED573E"/>
   </w:rsids>
   <m:mathPr>
     <m:mathFont m:val="Cambria Math"/>

</xml_diff>